<commit_message>
updated 1260 project 1
</commit_message>
<xml_diff>
--- a/1260/Credit_Card_Manager/1260-SnyderShay-Project1Design/snyderse2_CreditCardManager_template.docx
+++ b/1260/Credit_Card_Manager/1260-SnyderShay-Project1Design/snyderse2_CreditCardManager_template.docx
@@ -350,6 +350,8 @@
       <w:r>
         <w:t>Input the card number</w:t>
       </w:r>
+      <w:bookmarkStart w:id="0" w:name="_GoBack"/>
+      <w:bookmarkEnd w:id="0"/>
     </w:p>
     <w:p>
       <w:pPr>
@@ -544,10 +546,10 @@
           <w:noProof/>
         </w:rPr>
         <w:drawing>
-          <wp:inline distT="0" distB="0" distL="0" distR="0" wp14:anchorId="3531011A" wp14:editId="269D155D">
-            <wp:extent cx="6021760" cy="2355306"/>
-            <wp:effectExtent l="0" t="0" r="0" b="0"/>
-            <wp:docPr id="4" name="Picture 4" descr="A screenshot of a cell phone&#10;&#10;Description automatically generated"/>
+          <wp:inline distT="0" distB="0" distL="0" distR="0" wp14:anchorId="046B25BB" wp14:editId="1CF5FE17">
+            <wp:extent cx="6638279" cy="1927654"/>
+            <wp:effectExtent l="0" t="0" r="4445" b="3175"/>
+            <wp:docPr id="1" name="Picture 1" descr="A screenshot of a cell phone&#10;&#10;Description automatically generated"/>
             <wp:cNvGraphicFramePr>
               <a:graphicFrameLocks xmlns:a="http://schemas.openxmlformats.org/drawingml/2006/main" noChangeAspect="1"/>
             </wp:cNvGraphicFramePr>
@@ -555,7 +557,7 @@
               <a:graphicData uri="http://schemas.openxmlformats.org/drawingml/2006/picture">
                 <pic:pic xmlns:pic="http://schemas.openxmlformats.org/drawingml/2006/picture">
                   <pic:nvPicPr>
-                    <pic:cNvPr id="4" name="Screen Shot 2020-02-02 at 5.24.24 PM.png"/>
+                    <pic:cNvPr id="1" name="uml_screenshot.png"/>
                     <pic:cNvPicPr/>
                   </pic:nvPicPr>
                   <pic:blipFill>
@@ -573,7 +575,7 @@
                   <pic:spPr>
                     <a:xfrm>
                       <a:off x="0" y="0"/>
-                      <a:ext cx="6196084" cy="2423490"/>
+                      <a:ext cx="6687652" cy="1941991"/>
                     </a:xfrm>
                     <a:prstGeom prst="rect">
                       <a:avLst/>
@@ -588,81 +590,22 @@
     </w:p>
     <w:p>
       <w:pPr>
+        <w:jc w:val="left"/>
+      </w:pPr>
+      <w:r>
+        <w:br w:type="page"/>
+      </w:r>
+    </w:p>
+    <w:p>
+      <w:pPr>
+        <w:jc w:val="left"/>
+      </w:pPr>
+    </w:p>
+    <w:p>
+      <w:pPr>
         <w:pStyle w:val="Heading3"/>
-        <w:jc w:val="center"/>
-      </w:pPr>
-    </w:p>
-    <w:p>
-      <w:pPr>
-        <w:jc w:val="left"/>
-      </w:pPr>
-    </w:p>
-    <w:p>
-      <w:pPr>
-        <w:jc w:val="left"/>
-      </w:pPr>
-    </w:p>
-    <w:p>
-      <w:pPr>
-        <w:jc w:val="left"/>
-      </w:pPr>
-    </w:p>
-    <w:p>
-      <w:pPr>
-        <w:jc w:val="left"/>
-      </w:pPr>
-    </w:p>
-    <w:p>
-      <w:pPr>
-        <w:jc w:val="left"/>
-      </w:pPr>
-    </w:p>
-    <w:p>
-      <w:pPr>
-        <w:jc w:val="left"/>
-      </w:pPr>
-    </w:p>
-    <w:p>
-      <w:pPr>
-        <w:jc w:val="left"/>
-      </w:pPr>
-    </w:p>
-    <w:p>
-      <w:pPr>
-        <w:jc w:val="left"/>
-      </w:pPr>
-    </w:p>
-    <w:p>
-      <w:pPr>
-        <w:jc w:val="left"/>
-      </w:pPr>
-    </w:p>
-    <w:p>
-      <w:pPr>
-        <w:jc w:val="left"/>
-      </w:pPr>
-    </w:p>
-    <w:p>
-      <w:pPr>
-        <w:jc w:val="left"/>
-      </w:pPr>
-    </w:p>
-    <w:p>
-      <w:pPr>
-        <w:jc w:val="left"/>
-      </w:pPr>
-    </w:p>
-    <w:p>
-      <w:pPr>
-        <w:jc w:val="left"/>
-      </w:pPr>
-    </w:p>
-    <w:p>
-      <w:pPr>
-        <w:pStyle w:val="Heading3"/>
-      </w:pPr>
-      <w:r>
-        <w:lastRenderedPageBreak/>
+      </w:pPr>
+      <w:r>
         <w:t>Algorithms</w:t>
       </w:r>
     </w:p>
@@ -2049,13 +1992,7 @@
               </w:rPr>
             </w:pPr>
             <w:r>
-              <w:t>491</w:t>
-            </w:r>
-            <w:r>
-              <w:t>8</w:t>
-            </w:r>
-            <w:r>
-              <w:t>484589897107</w:t>
+              <w:t>4918484589897107</w:t>
             </w:r>
           </w:p>
         </w:tc>
@@ -2207,10 +2144,7 @@
         </w:tc>
       </w:tr>
     </w:tbl>
-    <w:p>
-      <w:bookmarkStart w:id="0" w:name="_GoBack"/>
-      <w:bookmarkEnd w:id="0"/>
-    </w:p>
+    <w:p/>
     <w:sectPr>
       <w:footerReference w:type="default" r:id="rId10"/>
       <w:pgSz w:w="12240" w:h="15840"/>
@@ -3246,6 +3180,7 @@
   <w:style w:type="character" w:default="1" w:styleId="DefaultParagraphFont">
     <w:name w:val="Default Paragraph Font"/>
     <w:uiPriority w:val="1"/>
+    <w:semiHidden/>
     <w:unhideWhenUsed/>
   </w:style>
   <w:style w:type="table" w:default="1" w:styleId="TableNormal">
@@ -4062,7 +3997,7 @@
 </file>
 
 <file path=customXml/itemProps2.xml><?xml version="1.0" encoding="utf-8"?>
-<ds:datastoreItem xmlns:ds="http://schemas.openxmlformats.org/officeDocument/2006/customXml" ds:itemID="{7050939B-D55A-CE42-9F10-E95994139AE6}">
+<ds:datastoreItem xmlns:ds="http://schemas.openxmlformats.org/officeDocument/2006/customXml" ds:itemID="{1074EAC4-CB51-A14F-9E6F-FAAE3D68B121}">
   <ds:schemaRefs>
     <ds:schemaRef ds:uri="http://schemas.openxmlformats.org/officeDocument/2006/bibliography"/>
   </ds:schemaRefs>

</xml_diff>